<commit_message>
Added new_project figures. Completed all exercises apart from gson conversion of a joke
</commit_message>
<xml_diff>
--- a/404 - notes.docx
+++ b/404 - notes.docx
@@ -370,7 +370,27 @@
                 <w:szCs w:val="20"/>
                 <w:lang w:val="hr-HR"/>
               </w:rPr>
-              <w:t xml:space="preserve">Osnovni koncepti kod Android aplikacija, struktura aplikacije, gradivni elementi, korisničko sučelje </w:t>
+              <w:t xml:space="preserve">Osnovni koncepti kod Android aplikacija, struktura aplikacije, </w:t>
+            </w:r>
+            <w:proofErr w:type="spellStart"/>
+            <w:r>
+              <w:rPr>
+                <w:rFonts w:ascii="Segoe UI" w:hAnsi="Segoe UI" w:cs="Segoe UI"/>
+                <w:sz w:val="20"/>
+                <w:szCs w:val="20"/>
+                <w:lang w:val="hr-HR"/>
+              </w:rPr>
+              <w:t>gradivni</w:t>
+            </w:r>
+            <w:proofErr w:type="spellEnd"/>
+            <w:r>
+              <w:rPr>
+                <w:rFonts w:ascii="Segoe UI" w:hAnsi="Segoe UI" w:cs="Segoe UI"/>
+                <w:sz w:val="20"/>
+                <w:szCs w:val="20"/>
+                <w:lang w:val="hr-HR"/>
+              </w:rPr>
+              <w:t xml:space="preserve"> elementi, korisničko sučelje </w:t>
             </w:r>
             <w:r>
               <w:rPr>
@@ -388,16 +408,56 @@
                 <w:szCs w:val="20"/>
                 <w:lang w:val="hr-HR"/>
               </w:rPr>
-              <w:t xml:space="preserve"> Jetpack Compose</w:t>
-            </w:r>
-            <w:r>
-              <w:rPr>
-                <w:rFonts w:ascii="Segoe UI" w:hAnsi="Segoe UI" w:cs="Segoe UI"/>
-                <w:sz w:val="20"/>
-                <w:szCs w:val="20"/>
-                <w:lang w:val="hr-HR"/>
-              </w:rPr>
-              <w:t xml:space="preserve">a </w:t>
+              <w:t xml:space="preserve"> </w:t>
+            </w:r>
+            <w:proofErr w:type="spellStart"/>
+            <w:r>
+              <w:rPr>
+                <w:rFonts w:ascii="Segoe UI" w:hAnsi="Segoe UI" w:cs="Segoe UI"/>
+                <w:sz w:val="20"/>
+                <w:szCs w:val="20"/>
+                <w:lang w:val="hr-HR"/>
+              </w:rPr>
+              <w:t>Jetpack</w:t>
+            </w:r>
+            <w:proofErr w:type="spellEnd"/>
+            <w:r>
+              <w:rPr>
+                <w:rFonts w:ascii="Segoe UI" w:hAnsi="Segoe UI" w:cs="Segoe UI"/>
+                <w:sz w:val="20"/>
+                <w:szCs w:val="20"/>
+                <w:lang w:val="hr-HR"/>
+              </w:rPr>
+              <w:t xml:space="preserve"> </w:t>
+            </w:r>
+            <w:proofErr w:type="spellStart"/>
+            <w:r>
+              <w:rPr>
+                <w:rFonts w:ascii="Segoe UI" w:hAnsi="Segoe UI" w:cs="Segoe UI"/>
+                <w:sz w:val="20"/>
+                <w:szCs w:val="20"/>
+                <w:lang w:val="hr-HR"/>
+              </w:rPr>
+              <w:t>Compose</w:t>
+            </w:r>
+            <w:r>
+              <w:rPr>
+                <w:rFonts w:ascii="Segoe UI" w:hAnsi="Segoe UI" w:cs="Segoe UI"/>
+                <w:sz w:val="20"/>
+                <w:szCs w:val="20"/>
+                <w:lang w:val="hr-HR"/>
+              </w:rPr>
+              <w:t>a</w:t>
+            </w:r>
+            <w:proofErr w:type="spellEnd"/>
+            <w:r>
+              <w:rPr>
+                <w:rFonts w:ascii="Segoe UI" w:hAnsi="Segoe UI" w:cs="Segoe UI"/>
+                <w:sz w:val="20"/>
+                <w:szCs w:val="20"/>
+                <w:lang w:val="hr-HR"/>
+              </w:rPr>
+              <w:t xml:space="preserve"> </w:t>
             </w:r>
           </w:p>
         </w:tc>
@@ -858,6 +918,7 @@
         </w:rPr>
         <w:t xml:space="preserve">Između 13 i 14 – skinut će stvari, nakon toga kliknuti na gumb </w:t>
       </w:r>
+      <w:proofErr w:type="spellStart"/>
       <w:r>
         <w:rPr>
           <w:rFonts w:ascii="Segoe UI" w:hAnsi="Segoe UI" w:cs="Segoe UI"/>
@@ -867,6 +928,7 @@
         </w:rPr>
         <w:t>Finish</w:t>
       </w:r>
+      <w:proofErr w:type="spellEnd"/>
       <w:r>
         <w:rPr>
           <w:rFonts w:ascii="Segoe UI" w:hAnsi="Segoe UI" w:cs="Segoe UI"/>
@@ -912,7 +974,23 @@
           <w:rFonts w:ascii="Segoe UI" w:hAnsi="Segoe UI" w:cs="Segoe UI"/>
           <w:lang w:val="hr-HR"/>
         </w:rPr>
-        <w:t>Izdvajanje resursa, staviti stringove, boje itd.</w:t>
+        <w:t xml:space="preserve">Izdvajanje resursa, staviti </w:t>
+      </w:r>
+      <w:proofErr w:type="spellStart"/>
+      <w:r>
+        <w:rPr>
+          <w:rFonts w:ascii="Segoe UI" w:hAnsi="Segoe UI" w:cs="Segoe UI"/>
+          <w:lang w:val="hr-HR"/>
+        </w:rPr>
+        <w:t>stringove</w:t>
+      </w:r>
+      <w:proofErr w:type="spellEnd"/>
+      <w:r>
+        <w:rPr>
+          <w:rFonts w:ascii="Segoe UI" w:hAnsi="Segoe UI" w:cs="Segoe UI"/>
+          <w:lang w:val="hr-HR"/>
+        </w:rPr>
+        <w:t>, boje itd.</w:t>
       </w:r>
     </w:p>
     <w:p>
@@ -932,7 +1010,23 @@
           <w:rFonts w:ascii="Segoe UI" w:hAnsi="Segoe UI" w:cs="Segoe UI"/>
           <w:lang w:val="hr-HR"/>
         </w:rPr>
-        <w:t>Kreirati custom komponentu – gumb s različitim bojama</w:t>
+        <w:t xml:space="preserve">Kreirati </w:t>
+      </w:r>
+      <w:proofErr w:type="spellStart"/>
+      <w:r>
+        <w:rPr>
+          <w:rFonts w:ascii="Segoe UI" w:hAnsi="Segoe UI" w:cs="Segoe UI"/>
+          <w:lang w:val="hr-HR"/>
+        </w:rPr>
+        <w:t>custom</w:t>
+      </w:r>
+      <w:proofErr w:type="spellEnd"/>
+      <w:r>
+        <w:rPr>
+          <w:rFonts w:ascii="Segoe UI" w:hAnsi="Segoe UI" w:cs="Segoe UI"/>
+          <w:lang w:val="hr-HR"/>
+        </w:rPr>
+        <w:t xml:space="preserve"> komponentu – gumb s različitim bojama</w:t>
       </w:r>
     </w:p>
     <w:p>
@@ -952,7 +1046,23 @@
           <w:rFonts w:ascii="Segoe UI" w:hAnsi="Segoe UI" w:cs="Segoe UI"/>
           <w:lang w:val="hr-HR"/>
         </w:rPr>
-        <w:t>Uvesti ekrane, main screen s navigacijskom komponentom, home screen s 3 gumba, 3 ekrana za svaku aktivnost aplikacije.</w:t>
+        <w:t xml:space="preserve">Uvesti ekrane, </w:t>
+      </w:r>
+      <w:proofErr w:type="spellStart"/>
+      <w:r>
+        <w:rPr>
+          <w:rFonts w:ascii="Segoe UI" w:hAnsi="Segoe UI" w:cs="Segoe UI"/>
+          <w:lang w:val="hr-HR"/>
+        </w:rPr>
+        <w:t>main</w:t>
+      </w:r>
+      <w:proofErr w:type="spellEnd"/>
+      <w:r>
+        <w:rPr>
+          <w:rFonts w:ascii="Segoe UI" w:hAnsi="Segoe UI" w:cs="Segoe UI"/>
+          <w:lang w:val="hr-HR"/>
+        </w:rPr>
+        <w:t xml:space="preserve"> screen s navigacijskom komponentom, home screen s 3 gumba, 3 ekrana za svaku aktivnost aplikacije.</w:t>
       </w:r>
     </w:p>
     <w:p>
@@ -974,6 +1084,88 @@
         </w:rPr>
         <w:t>Osposobiti tranziciju s ekrana na ekran.</w:t>
       </w:r>
+    </w:p>
+    <w:p>
+      <w:pPr>
+        <w:pStyle w:val="ListParagraph"/>
+        <w:numPr>
+          <w:ilvl w:val="0"/>
+          <w:numId w:val="1"/>
+        </w:numPr>
+        <w:rPr>
+          <w:rFonts w:ascii="Segoe UI" w:hAnsi="Segoe UI" w:cs="Segoe UI"/>
+          <w:lang w:val="hr-HR"/>
+        </w:rPr>
+      </w:pPr>
+      <w:hyperlink r:id="rId7" w:history="1">
+        <w:r>
+          <w:rPr>
+            <w:rStyle w:val="Hyperlink"/>
+            <w:rFonts w:ascii="Segoe UI" w:hAnsi="Segoe UI" w:cs="Segoe UI"/>
+            <w:lang w:val="hr-HR"/>
+          </w:rPr>
+          <w:t>https://www.azquotes.com/</w:t>
+        </w:r>
+      </w:hyperlink>
+      <w:r>
+        <w:rPr>
+          <w:rFonts w:ascii="Segoe UI" w:hAnsi="Segoe UI" w:cs="Segoe UI"/>
+          <w:lang w:val="hr-HR"/>
+        </w:rPr>
+        <w:t xml:space="preserve"> </w:t>
+      </w:r>
+    </w:p>
+    <w:p>
+      <w:pPr>
+        <w:pStyle w:val="ListParagraph"/>
+        <w:numPr>
+          <w:ilvl w:val="0"/>
+          <w:numId w:val="1"/>
+        </w:numPr>
+        <w:rPr>
+          <w:rFonts w:ascii="Segoe UI" w:hAnsi="Segoe UI" w:cs="Segoe UI"/>
+          <w:lang w:val="hr-HR"/>
+        </w:rPr>
+      </w:pPr>
+      <w:hyperlink r:id="rId8" w:history="1">
+        <w:r>
+          <w:rPr>
+            <w:rStyle w:val="Hyperlink"/>
+            <w:rFonts w:ascii="Segoe UI" w:hAnsi="Segoe UI" w:cs="Segoe UI"/>
+            <w:lang w:val="hr-HR"/>
+          </w:rPr>
+          <w:t>https://official-joke-api.appspot.com/random_joke</w:t>
+        </w:r>
+      </w:hyperlink>
+    </w:p>
+    <w:p>
+      <w:pPr>
+        <w:pStyle w:val="ListParagraph"/>
+        <w:numPr>
+          <w:ilvl w:val="0"/>
+          <w:numId w:val="1"/>
+        </w:numPr>
+        <w:rPr>
+          <w:rFonts w:ascii="Segoe UI" w:hAnsi="Segoe UI" w:cs="Segoe UI"/>
+          <w:lang w:val="hr-HR"/>
+        </w:rPr>
+      </w:pPr>
+      <w:r>
+        <w:rPr>
+          <w:rFonts w:ascii="Segoe UI" w:hAnsi="Segoe UI" w:cs="Segoe UI"/>
+          <w:lang w:val="hr-HR"/>
+        </w:rPr>
+        <w:t xml:space="preserve">Dodaj Internet </w:t>
+      </w:r>
+      <w:proofErr w:type="spellStart"/>
+      <w:r>
+        <w:rPr>
+          <w:rFonts w:ascii="Segoe UI" w:hAnsi="Segoe UI" w:cs="Segoe UI"/>
+          <w:lang w:val="hr-HR"/>
+        </w:rPr>
+        <w:t>permission</w:t>
+      </w:r>
+      <w:proofErr w:type="spellEnd"/>
     </w:p>
     <w:p>
       <w:pPr>
@@ -1794,6 +1986,29 @@
       </w:tblBorders>
     </w:tblPr>
   </w:style>
+  <w:style w:type="character" w:styleId="Hyperlink">
+    <w:name w:val="Hyperlink"/>
+    <w:basedOn w:val="DefaultParagraphFont"/>
+    <w:uiPriority w:val="99"/>
+    <w:unhideWhenUsed/>
+    <w:rsid w:val="00DE7F08"/>
+    <w:rPr>
+      <w:color w:val="0563C1" w:themeColor="hyperlink"/>
+      <w:u w:val="single"/>
+    </w:rPr>
+  </w:style>
+  <w:style w:type="character" w:styleId="UnresolvedMention">
+    <w:name w:val="Unresolved Mention"/>
+    <w:basedOn w:val="DefaultParagraphFont"/>
+    <w:uiPriority w:val="99"/>
+    <w:semiHidden/>
+    <w:unhideWhenUsed/>
+    <w:rsid w:val="00DE7F08"/>
+    <w:rPr>
+      <w:color w:val="605E5C"/>
+      <w:shd w:val="clear" w:color="auto" w:fill="E1DFDD"/>
+    </w:rPr>
+  </w:style>
 </w:styles>
 </file>
 

</xml_diff>